<commit_message>
carga horaria lotacao portaria pro reitor e data numeral
</commit_message>
<xml_diff>
--- a/gama/docx_templates/modeloposse.docx
+++ b/gama/docx_templates/modeloposse.docx
@@ -222,11 +222,11 @@
           <w:shd w:fill="auto" w:val="clear"/>
           <w:lang w:val="pt-BR" w:eastAsia="pt-BR" w:bidi="ar-SA"/>
         </w:rPr>
-        <w:t xml:space="preserve">, que passa a exercer, em caráter efetivo, o cargo de </w:t>
-      </w:r>
-      <w:r>
-        <w:rPr>
-          <w:rFonts w:eastAsia="Times New Roman" w:cs="Times New Roman"/>
+        <w:t>, que passa a exercer, em caráter efetivo, o cargo de {{ cargo }}</w:t>
+      </w:r>
+      <w:r>
+        <w:rPr>
+          <w:rFonts w:eastAsia="Times New Roman" w:cs="Arial"/>
           <w:b/>
           <w:color w:val="000000"/>
           <w:kern w:val="0"/>
@@ -235,72 +235,7 @@
           <w:shd w:fill="auto" w:val="clear"/>
           <w:lang w:val="pt-BR" w:eastAsia="pt-BR" w:bidi="ar-SA"/>
         </w:rPr>
-        <w:t xml:space="preserve">{{ </w:t>
-      </w:r>
-      <w:r>
-        <w:rPr>
-          <w:rFonts w:eastAsia="Times New Roman" w:cs="Times New Roman"/>
-          <w:b/>
-          <w:color w:val="000000"/>
-          <w:kern w:val="0"/>
-          <w:sz w:val="24"/>
-          <w:szCs w:val="24"/>
-          <w:shd w:fill="auto" w:val="clear"/>
-          <w:lang w:val="pt-BR" w:eastAsia="pt-BR" w:bidi="ar-SA"/>
-        </w:rPr>
-        <w:t xml:space="preserve">cargo </w:t>
-      </w:r>
-      <w:r>
-        <w:rPr>
-          <w:rFonts w:eastAsia="Times New Roman" w:cs="Times New Roman"/>
-          <w:b/>
-          <w:color w:val="000000"/>
-          <w:kern w:val="0"/>
-          <w:sz w:val="24"/>
-          <w:szCs w:val="24"/>
-          <w:shd w:fill="auto" w:val="clear"/>
-          <w:lang w:val="pt-BR" w:eastAsia="pt-BR" w:bidi="ar-SA"/>
-        </w:rPr>
-        <w:t>}}</w:t>
-      </w:r>
-      <w:r>
-        <w:rPr>
-          <w:rFonts w:eastAsia="Times New Roman" w:cs="Arial"/>
-          <w:b/>
-          <w:color w:val="000000"/>
-          <w:kern w:val="0"/>
-          <w:sz w:val="24"/>
-          <w:szCs w:val="24"/>
-          <w:shd w:fill="auto" w:val="clear"/>
-          <w:lang w:val="pt-BR" w:eastAsia="pt-BR" w:bidi="ar-SA"/>
-        </w:rPr>
-        <w:t xml:space="preserve">, Nível de Classificação </w:t>
-      </w:r>
-      <w:r>
-        <w:rPr>
-          <w:rFonts w:eastAsia="Times New Roman" w:cs="Arial"/>
-          <w:b/>
-          <w:color w:val="000000"/>
-          <w:kern w:val="0"/>
-          <w:sz w:val="24"/>
-          <w:szCs w:val="24"/>
-          <w:shd w:fill="auto" w:val="clear"/>
-          <w:lang w:val="pt-BR" w:eastAsia="pt-BR" w:bidi="ar-SA"/>
-        </w:rPr>
-        <w:t>{{ nivel }}</w:t>
-      </w:r>
-      <w:r>
-        <w:rPr>
-          <w:rFonts w:eastAsia="Times New Roman" w:cs="Arial"/>
-          <w:b/>
-          <w:color w:val="000000"/>
-          <w:kern w:val="0"/>
-          <w:sz w:val="24"/>
-          <w:szCs w:val="24"/>
-          <w:shd w:fill="auto" w:val="clear"/>
-          <w:lang w:val="pt-BR" w:eastAsia="pt-BR" w:bidi="ar-SA"/>
-        </w:rPr>
-        <w:t>, Padrão de Vencimento I</w:t>
+        <w:t>, Nível de Classificação {{ nivel }}, Padrão de Vencimento I</w:t>
       </w:r>
       <w:r>
         <w:rPr>
@@ -364,55 +299,7 @@
         <w:rPr>
           <w:shd w:fill="auto" w:val="clear"/>
         </w:rPr>
-        <w:t xml:space="preserve">Aos </w:t>
-      </w:r>
-      <w:r>
-        <w:rPr>
-          <w:shd w:fill="auto" w:val="clear"/>
-        </w:rPr>
-        <w:t>{{ dia }}</w:t>
-      </w:r>
-      <w:r>
-        <w:rPr>
-          <w:shd w:fill="auto" w:val="clear"/>
-        </w:rPr>
-        <w:t xml:space="preserve"> dias do mês de </w:t>
-      </w:r>
-      <w:r>
-        <w:rPr>
-          <w:shd w:fill="auto" w:val="clear"/>
-        </w:rPr>
-        <w:t>{{ mês }}</w:t>
-      </w:r>
-      <w:r>
-        <w:rPr>
-          <w:shd w:fill="auto" w:val="clear"/>
-        </w:rPr>
-        <w:t xml:space="preserve"> do ano de </w:t>
-      </w:r>
-      <w:r>
-        <w:rPr>
-          <w:shd w:fill="auto" w:val="clear"/>
-        </w:rPr>
-        <w:t>{{ ano }}</w:t>
-      </w:r>
-      <w:r>
-        <w:rPr>
-          <w:shd w:fill="auto" w:val="clear"/>
-        </w:rPr>
-        <w:t xml:space="preserve">, </w:t>
-      </w:r>
-      <w:r>
-        <w:rPr>
-          <w:shd w:fill="auto" w:val="clear"/>
-        </w:rPr>
-        <w:t>{{ local }}</w:t>
-      </w:r>
-      <w:r>
-        <w:rPr>
-          <w:shd w:fill="auto" w:val="clear"/>
-        </w:rPr>
-        <w:t xml:space="preserve">, e em face da Portaria nº {{ portaria }}, publicada no Diário Oficial da União nº {{ dou }}, do </w:t>
+        <w:t xml:space="preserve">Aos {{ dia }} dias do mês de {{ mês }} do ano de {{ ano }}, {{ local }}, e em face da Portaria nº {{ portaria }}, do </w:t>
       </w:r>
       <w:r>
         <w:rPr>
@@ -497,15 +384,37 @@
       </w:r>
       <w:r>
         <w:rPr>
-          <w:shd w:fill="auto" w:val="clear"/>
-        </w:rPr>
-        <w:t xml:space="preserve">do Quadro de Pessoal da Fundação Universidade Federal da Grande Dourados, </w:t>
-      </w:r>
-      <w:r>
-        <w:rPr>
-          <w:shd w:fill="auto" w:val="clear"/>
-        </w:rPr>
-        <w:t xml:space="preserve">em regime de </w:t>
+          <w:rFonts w:eastAsia="Times New Roman" w:cs="Arial"/>
+          <w:b/>
+          <w:color w:val="000000"/>
+          <w:kern w:val="0"/>
+          <w:sz w:val="24"/>
+          <w:szCs w:val="24"/>
+          <w:shd w:fill="auto" w:val="clear"/>
+          <w:lang w:val="pt-BR" w:eastAsia="pt-BR" w:bidi="ar-SA"/>
+        </w:rPr>
+        <w:t>Nível de Classificação {{ nivel }}</w:t>
+      </w:r>
+      <w:r>
+        <w:rPr>
+          <w:rFonts w:cs="Arial"/>
+          <w:b/>
+          <w:shd w:fill="auto" w:val="clear"/>
+        </w:rPr>
+        <w:t>, Padrão de Vencimento I</w:t>
+      </w:r>
+      <w:r>
+        <w:rPr>
+          <w:b/>
+          <w:shd w:fill="auto" w:val="clear"/>
+        </w:rPr>
+        <w:t xml:space="preserve"> </w:t>
+      </w:r>
+      <w:r>
+        <w:rPr>
+          <w:shd w:fill="auto" w:val="clear"/>
+        </w:rPr>
+        <w:t xml:space="preserve">do Quadro de Pessoal da Fundação Universidade Federal da Grande Dourados, em regime de </w:t>
       </w:r>
       <w:r>
         <w:rPr>
@@ -517,43 +426,13 @@
           <w:shd w:fill="auto" w:val="clear"/>
           <w:lang w:val="pt-BR" w:eastAsia="pt-BR" w:bidi="ar-SA"/>
         </w:rPr>
-        <w:t xml:space="preserve">trabalho de </w:t>
-      </w:r>
-      <w:r>
-        <w:rPr>
-          <w:rFonts w:eastAsia="Times New Roman" w:cs="Times New Roman"/>
-          <w:color w:val="000000"/>
-          <w:kern w:val="0"/>
-          <w:sz w:val="24"/>
-          <w:szCs w:val="24"/>
-          <w:shd w:fill="auto" w:val="clear"/>
-          <w:lang w:val="pt-BR" w:eastAsia="pt-BR" w:bidi="ar-SA"/>
-        </w:rPr>
-        <w:t>{{ carga_horaria }}</w:t>
-      </w:r>
-      <w:r>
-        <w:rPr>
-          <w:rFonts w:eastAsia="Times New Roman" w:cs="Times New Roman"/>
-          <w:color w:val="000000"/>
-          <w:kern w:val="0"/>
-          <w:sz w:val="24"/>
-          <w:szCs w:val="24"/>
-          <w:shd w:fill="auto" w:val="clear"/>
-          <w:lang w:val="pt-BR" w:eastAsia="pt-BR" w:bidi="ar-SA"/>
-        </w:rPr>
-        <w:t xml:space="preserve"> horas semanais</w:t>
-      </w:r>
-      <w:r>
-        <w:rPr>
-          <w:shd w:fill="auto" w:val="clear"/>
-        </w:rPr>
-        <w:t xml:space="preserve">, com lotação na {{ lotacao }}, </w:t>
-      </w:r>
-      <w:r>
-        <w:rPr>
-          <w:shd w:fill="auto" w:val="clear"/>
-        </w:rPr>
-        <w:t>t</w:t>
+        <w:t>trabalho de {{ carga_horaria }} horas semanais</w:t>
+      </w:r>
+      <w:r>
+        <w:rPr>
+          <w:shd w:fill="auto" w:val="clear"/>
+        </w:rPr>
+        <w:t>, com lotação na {{ lotacao }}, t</w:t>
       </w:r>
       <w:r>
         <w:rPr>
@@ -613,19 +492,7 @@
         <w:rPr>
           <w:shd w:fill="auto" w:val="clear"/>
         </w:rPr>
-        <w:t xml:space="preserve">E nº </w:t>
-      </w:r>
-      <w:r>
-        <w:rPr>
-          <w:shd w:fill="auto" w:val="clear"/>
-        </w:rPr>
-        <w:t>{{ codigo_vaga }}</w:t>
-      </w:r>
-      <w:r>
-        <w:rPr>
-          <w:shd w:fill="auto" w:val="clear"/>
-        </w:rPr>
-        <w:t>.</w:t>
+        <w:t>E nº {{ codigo_vaga }}.</w:t>
       </w:r>
     </w:p>
     <w:p>
@@ -638,7 +505,9 @@
         </w:rPr>
       </w:pPr>
       <w:r>
-        <w:rPr/>
+        <w:rPr>
+          <w:shd w:fill="auto" w:val="clear"/>
+        </w:rPr>
       </w:r>
     </w:p>
     <w:p>
@@ -669,23 +538,7 @@
           <w:b/>
           <w:shd w:fill="auto" w:val="clear"/>
         </w:rPr>
-        <w:t xml:space="preserve">{{ </w:t>
-      </w:r>
-      <w:r>
-        <w:rPr>
-          <w:rFonts w:cs="Arial"/>
-          <w:b/>
-          <w:shd w:fill="auto" w:val="clear"/>
-        </w:rPr>
-        <w:t>reitor</w:t>
-      </w:r>
-      <w:r>
-        <w:rPr>
-          <w:rFonts w:cs="Arial"/>
-          <w:b/>
-          <w:shd w:fill="auto" w:val="clear"/>
-        </w:rPr>
-        <w:t xml:space="preserve"> }}</w:t>
+        <w:t>{{ reitor }}</w:t>
       </w:r>
       <w:r>
         <w:rPr>
@@ -698,19 +551,7 @@
         <w:rPr>
           <w:shd w:fill="auto" w:val="clear"/>
         </w:rPr>
-        <w:t xml:space="preserve"> Pró-Reitor</w:t>
-      </w:r>
-      <w:r>
-        <w:rPr>
-          <w:shd w:fill="auto" w:val="clear"/>
-        </w:rPr>
-        <w:t>(a)</w:t>
-      </w:r>
-      <w:r>
-        <w:rPr>
-          <w:shd w:fill="auto" w:val="clear"/>
-        </w:rPr>
-        <w:t xml:space="preserve"> de Gestão de Pessoas da Fundação Universidade Federal da Grande Dourados, por delegação de competência, lavrei o presente Termo de Posse, que, lido e achado conforme, vai assinado por mim e pelo(a) empossado(a).</w:t>
+        <w:t xml:space="preserve"> Pró-Reitor(a) de Gestão de Pessoas da Fundação Universidade Federal da Grande Dourados, por delegação de competência, lavrei o presente Termo de Posse, que, lido e achado conforme, vai assinado por mim e pelo(a) empossado(a).</w:t>
       </w:r>
     </w:p>
     <w:p>

</xml_diff>

<commit_message>
alterar termo posse e declaração, retirei emissao em lote
</commit_message>
<xml_diff>
--- a/gama/docx_templates/modeloposse.docx
+++ b/gama/docx_templates/modeloposse.docx
@@ -83,20 +83,6 @@
       <w:r>
         <w:rPr/>
         <w:t>FUNDAÇÃO UNIVERSIDADE FEDERAL DA GRANDE DOURADOS</w:t>
-      </w:r>
-    </w:p>
-    <w:p>
-      <w:pPr>
-        <w:pStyle w:val="Normal"/>
-        <w:jc w:val="center"/>
-        <w:rPr>
-          <w:b/>
-        </w:rPr>
-      </w:pPr>
-      <w:r>
-        <w:rPr>
-          <w:b/>
-        </w:rPr>
       </w:r>
     </w:p>
     <w:p>
@@ -1309,8 +1295,8 @@
       <w:szCs w:val="16"/>
     </w:rPr>
   </w:style>
-  <w:style w:type="numbering" w:styleId="Semlista" w:default="1">
-    <w:name w:val="Sem lista"/>
+  <w:style w:type="numbering" w:styleId="Semlistauser" w:default="1">
+    <w:name w:val="Sem lista (user)"/>
     <w:uiPriority w:val="99"/>
     <w:semiHidden/>
     <w:unhideWhenUsed/>

</xml_diff>

<commit_message>
visualização das telas, historico vaga, numeral na data posse, visualização dados faltantes, correções gerais
</commit_message>
<xml_diff>
--- a/gama/docx_templates/modeloposse.docx
+++ b/gama/docx_templates/modeloposse.docx
@@ -285,7 +285,7 @@
         <w:rPr>
           <w:shd w:fill="auto" w:val="clear"/>
         </w:rPr>
-        <w:t xml:space="preserve">Aos {{ dia }} dias do mês de {{ mês }} do ano de {{ ano }}, {{ local }}, e em face da Portaria nº {{ portaria }}, do </w:t>
+        <w:t xml:space="preserve">{{ dia }} {{ mês }} do ano de {{ ano }}, {{ local }}, e em face da Portaria nº {{ portaria }}, do </w:t>
       </w:r>
       <w:r>
         <w:rPr>
@@ -1295,8 +1295,8 @@
       <w:szCs w:val="16"/>
     </w:rPr>
   </w:style>
-  <w:style w:type="numbering" w:styleId="Semlistauser" w:default="1">
-    <w:name w:val="Sem lista (user)"/>
+  <w:style w:type="numbering" w:styleId="Semlista" w:default="1">
+    <w:name w:val="Sem lista"/>
     <w:uiPriority w:val="99"/>
     <w:semiHidden/>
     <w:unhideWhenUsed/>

</xml_diff>